<commit_message>
Solve p02.MinimumEditDistance from Dynamic Programming part 2
</commit_message>
<xml_diff>
--- a/Algos/04.Dynamic Programming, Part 2/06. Algorithms-Dynamic-Programming-Homework.docx
+++ b/Algos/04.Dynamic Programming, Part 2/06. Algorithms-Dynamic-Programming-Homework.docx
@@ -576,6 +576,8 @@
       <w:pPr>
         <w:pStyle w:val="Heading2"/>
       </w:pPr>
+      <w:bookmarkStart w:id="0" w:name="_GoBack"/>
+      <w:bookmarkEnd w:id="0"/>
       <w:r>
         <w:t>Minimum Edit Distance</w:t>
       </w:r>
@@ -767,7 +769,15 @@
         <w:t>s2</w:t>
       </w:r>
       <w:r>
-        <w:t xml:space="preserve"> stays unchanged at all times. Each of the three operations has a certain </w:t>
+        <w:t xml:space="preserve"> </w:t>
+      </w:r>
+      <w:proofErr w:type="gramStart"/>
+      <w:r>
+        <w:t>stays unchanged at all times</w:t>
+      </w:r>
+      <w:proofErr w:type="gramEnd"/>
+      <w:r>
+        <w:t xml:space="preserve">. Each of the three operations has a certain </w:t>
       </w:r>
       <w:r>
         <w:rPr>
@@ -794,14 +804,53 @@
         <w:t>replace(i, x)</w:t>
       </w:r>
       <w:r>
-        <w:t xml:space="preserve"> operation is 0 if it doesn’t actually change the character.</w:t>
+        <w:t xml:space="preserve"> operation is 0 if it doesn’t </w:t>
+      </w:r>
+      <w:proofErr w:type="gramStart"/>
+      <w:r>
+        <w:t>actually change</w:t>
+      </w:r>
+      <w:proofErr w:type="gramEnd"/>
+      <w:r>
+        <w:t xml:space="preserve"> the character.</w:t>
       </w:r>
     </w:p>
     <w:p>
       <w:pPr>
         <w:jc w:val="both"/>
       </w:pPr>
-      <w:r>
+    </w:p>
+    <w:p>
+      <w:pPr>
+        <w:jc w:val="both"/>
+      </w:pPr>
+    </w:p>
+    <w:p>
+      <w:pPr>
+        <w:jc w:val="both"/>
+      </w:pPr>
+    </w:p>
+    <w:p>
+      <w:pPr>
+        <w:jc w:val="both"/>
+      </w:pPr>
+    </w:p>
+    <w:p>
+      <w:pPr>
+        <w:jc w:val="both"/>
+      </w:pPr>
+    </w:p>
+    <w:p>
+      <w:pPr>
+        <w:jc w:val="both"/>
+      </w:pPr>
+    </w:p>
+    <w:p>
+      <w:pPr>
+        <w:jc w:val="both"/>
+      </w:pPr>
+      <w:r>
+        <w:lastRenderedPageBreak/>
         <w:t xml:space="preserve">The goal is to find the sequence of operations which will produce </w:t>
       </w:r>
       <w:r>
@@ -846,7 +895,7 @@
     <w:tbl>
       <w:tblPr>
         <w:tblStyle w:val="TableGrid"/>
-        <w:tblW w:w="10497" w:type="dxa"/>
+        <w:tblW w:w="11047" w:type="dxa"/>
         <w:tblInd w:w="108" w:type="dxa"/>
         <w:tblCellMar>
           <w:top w:w="57" w:type="dxa"/>
@@ -859,7 +908,7 @@
       <w:tblGrid>
         <w:gridCol w:w="2227"/>
         <w:gridCol w:w="3194"/>
-        <w:gridCol w:w="5076"/>
+        <w:gridCol w:w="5626"/>
       </w:tblGrid>
       <w:tr>
         <w:tc>
@@ -910,7 +959,7 @@
         </w:tc>
         <w:tc>
           <w:tcPr>
-            <w:tcW w:w="5076" w:type="dxa"/>
+            <w:tcW w:w="5626" w:type="dxa"/>
             <w:shd w:val="clear" w:color="auto" w:fill="D9D9D9" w:themeFill="background1" w:themeFillShade="D9"/>
           </w:tcPr>
           <w:p>
@@ -1106,7 +1155,7 @@
         </w:tc>
         <w:tc>
           <w:tcPr>
-            <w:tcW w:w="5076" w:type="dxa"/>
+            <w:tcW w:w="5626" w:type="dxa"/>
           </w:tcPr>
           <w:p>
             <w:pPr>
@@ -1159,7 +1208,6 @@
                 <w:rFonts w:ascii="Consolas" w:hAnsi="Consolas" w:cs="Consolas"/>
                 <w:noProof/>
               </w:rPr>
-              <w:lastRenderedPageBreak/>
               <w:t>cost-replace = 5</w:t>
             </w:r>
           </w:p>
@@ -1300,7 +1348,7 @@
         </w:tc>
         <w:tc>
           <w:tcPr>
-            <w:tcW w:w="5076" w:type="dxa"/>
+            <w:tcW w:w="5626" w:type="dxa"/>
           </w:tcPr>
           <w:p>
             <w:pPr>
@@ -1461,7 +1509,7 @@
         </w:tc>
         <w:tc>
           <w:tcPr>
-            <w:tcW w:w="5076" w:type="dxa"/>
+            <w:tcW w:w="5626" w:type="dxa"/>
           </w:tcPr>
           <w:p>
             <w:pPr>
@@ -1713,7 +1761,7 @@
         </w:tc>
         <w:tc>
           <w:tcPr>
-            <w:tcW w:w="5076" w:type="dxa"/>
+            <w:tcW w:w="5626" w:type="dxa"/>
           </w:tcPr>
           <w:p>
             <w:pPr>
@@ -1731,8 +1779,6 @@
       <w:pPr>
         <w:pStyle w:val="Heading2"/>
       </w:pPr>
-      <w:bookmarkStart w:id="0" w:name="_GoBack"/>
-      <w:bookmarkEnd w:id="0"/>
       <w:r>
         <w:t>Symbol Multiplication</w:t>
       </w:r>
@@ -1873,10 +1919,21 @@
       <w:pPr>
         <w:jc w:val="both"/>
       </w:pPr>
+    </w:p>
+    <w:p>
+      <w:pPr>
+        <w:jc w:val="both"/>
+      </w:pPr>
+    </w:p>
+    <w:p>
+      <w:pPr>
+        <w:jc w:val="both"/>
+      </w:pPr>
       <w:r>
         <w:rPr>
           <w:rStyle w:val="Heading3Char"/>
         </w:rPr>
+        <w:lastRenderedPageBreak/>
         <w:t>Examples</w:t>
       </w:r>
     </w:p>
@@ -2443,7 +2500,6 @@
                 <w:noProof/>
                 <w:sz w:val="18"/>
               </w:rPr>
-              <w:lastRenderedPageBreak/>
               <w:t xml:space="preserve">Table = </w:t>
             </w:r>
           </w:p>
@@ -2550,7 +2606,6 @@
                 <w:noProof/>
                 <w:sz w:val="18"/>
               </w:rPr>
-              <w:lastRenderedPageBreak/>
               <w:t>No solution</w:t>
             </w:r>
           </w:p>
@@ -2573,16 +2628,7 @@
                 <w:noProof/>
                 <w:sz w:val="18"/>
               </w:rPr>
-              <w:t xml:space="preserve">No combination of </w:t>
-            </w:r>
-            <w:r>
-              <w:rPr>
-                <w:rFonts w:ascii="Consolas" w:hAnsi="Consolas" w:cs="Consolas"/>
-                <w:noProof/>
-                <w:sz w:val="18"/>
-              </w:rPr>
-              <w:lastRenderedPageBreak/>
-              <w:t>two symbols produces 'a' after multiplication.</w:t>
+              <w:t>No combination of two symbols produces 'a' after multiplication.</w:t>
             </w:r>
           </w:p>
         </w:tc>
@@ -4327,7 +4373,7 @@
         </mc:Choice>
         <mc:Fallback>
           <w:pict>
-            <v:line w14:anchorId="181DC5F0" id="Straight Connector 1" o:spid="_x0000_s1026" style="position:absolute;flip:y;z-index:251660288;visibility:visible;mso-wrap-style:square;mso-width-percent:0;mso-height-percent:0;mso-wrap-distance-left:9pt;mso-wrap-distance-top:0;mso-wrap-distance-right:9pt;mso-wrap-distance-bottom:0;mso-position-horizontal:absolute;mso-position-horizontal-relative:text;mso-position-vertical:absolute;mso-position-vertical-relative:text;mso-width-percent:0;mso-height-percent:0;mso-width-relative:margin;mso-height-relative:margin" from="-.35pt,11.2pt" to="520.45pt,11.2pt" o:gfxdata="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" strokecolor="#f37123" strokeweight="1pt">
+            <v:line w14:anchorId="004521F3" id="Straight Connector 1" o:spid="_x0000_s1026" style="position:absolute;flip:y;z-index:251660288;visibility:visible;mso-wrap-style:square;mso-width-percent:0;mso-height-percent:0;mso-wrap-distance-left:9pt;mso-wrap-distance-top:0;mso-wrap-distance-right:9pt;mso-wrap-distance-bottom:0;mso-position-horizontal:absolute;mso-position-horizontal-relative:text;mso-position-vertical:absolute;mso-position-vertical-relative:text;mso-width-percent:0;mso-height-percent:0;mso-width-relative:margin;mso-height-relative:margin" from="-.35pt,11.2pt" to="520.45pt,11.2pt" o:gfxdata="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" strokecolor="#f37123" strokeweight="1pt">
               <v:stroke endcap="round"/>
             </v:line>
           </w:pict>
@@ -6114,6 +6160,7 @@
     <w:lsdException w:name="HTML Sample" w:semiHidden="1" w:unhideWhenUsed="1"/>
     <w:lsdException w:name="HTML Typewriter" w:semiHidden="1" w:unhideWhenUsed="1"/>
     <w:lsdException w:name="HTML Variable" w:semiHidden="1" w:unhideWhenUsed="1"/>
+    <w:lsdException w:name="Normal Table" w:semiHidden="1" w:unhideWhenUsed="1"/>
     <w:lsdException w:name="annotation subject" w:semiHidden="1" w:unhideWhenUsed="1"/>
     <w:lsdException w:name="No List" w:semiHidden="1" w:unhideWhenUsed="1"/>
     <w:lsdException w:name="Outline List 1" w:semiHidden="1" w:unhideWhenUsed="1"/>
@@ -6160,8 +6207,10 @@
     <w:lsdException w:name="Table Subtle 2" w:semiHidden="1" w:unhideWhenUsed="1"/>
     <w:lsdException w:name="Table Web 1" w:semiHidden="1" w:unhideWhenUsed="1"/>
     <w:lsdException w:name="Table Web 2" w:semiHidden="1" w:unhideWhenUsed="1"/>
+    <w:lsdException w:name="Table Web 3" w:semiHidden="1" w:unhideWhenUsed="1"/>
     <w:lsdException w:name="Balloon Text" w:semiHidden="1" w:unhideWhenUsed="1"/>
     <w:lsdException w:name="Table Grid" w:uiPriority="59"/>
+    <w:lsdException w:name="Table Theme" w:semiHidden="1" w:unhideWhenUsed="1"/>
     <w:lsdException w:name="Placeholder Text" w:semiHidden="1"/>
     <w:lsdException w:name="No Spacing" w:uiPriority="1"/>
     <w:lsdException w:name="Light Shading" w:uiPriority="60"/>
@@ -7104,7 +7153,7 @@
 </file>
 
 <file path=customXml/itemProps1.xml><?xml version="1.0" encoding="utf-8"?>
-<ds:datastoreItem xmlns:ds="http://schemas.openxmlformats.org/officeDocument/2006/customXml" ds:itemID="{97B4E15D-4C29-4632-923C-44A74A075F2F}">
+<ds:datastoreItem xmlns:ds="http://schemas.openxmlformats.org/officeDocument/2006/customXml" ds:itemID="{3639CE1C-8F17-486F-A825-5C4822B78D22}">
   <ds:schemaRefs>
     <ds:schemaRef ds:uri="http://schemas.openxmlformats.org/officeDocument/2006/bibliography"/>
   </ds:schemaRefs>

</xml_diff>

<commit_message>
Add solution to Dynamic Programming part 2, p03.SymbolMultiplication
</commit_message>
<xml_diff>
--- a/Algos/04.Dynamic Programming, Part 2/06. Algorithms-Dynamic-Programming-Homework.docx
+++ b/Algos/04.Dynamic Programming, Part 2/06. Algorithms-Dynamic-Programming-Homework.docx
@@ -576,8 +576,6 @@
       <w:pPr>
         <w:pStyle w:val="Heading2"/>
       </w:pPr>
-      <w:bookmarkStart w:id="0" w:name="_GoBack"/>
-      <w:bookmarkEnd w:id="0"/>
       <w:r>
         <w:t>Minimum Edit Distance</w:t>
       </w:r>
@@ -769,15 +767,7 @@
         <w:t>s2</w:t>
       </w:r>
       <w:r>
-        <w:t xml:space="preserve"> </w:t>
-      </w:r>
-      <w:proofErr w:type="gramStart"/>
-      <w:r>
-        <w:t>stays unchanged at all times</w:t>
-      </w:r>
-      <w:proofErr w:type="gramEnd"/>
-      <w:r>
-        <w:t xml:space="preserve">. Each of the three operations has a certain </w:t>
+        <w:t xml:space="preserve"> stays unchanged at all times. Each of the three operations has a certain </w:t>
       </w:r>
       <w:r>
         <w:rPr>
@@ -804,15 +794,7 @@
         <w:t>replace(i, x)</w:t>
       </w:r>
       <w:r>
-        <w:t xml:space="preserve"> operation is 0 if it doesn’t </w:t>
-      </w:r>
-      <w:proofErr w:type="gramStart"/>
-      <w:r>
-        <w:t>actually change</w:t>
-      </w:r>
-      <w:proofErr w:type="gramEnd"/>
-      <w:r>
-        <w:t xml:space="preserve"> the character.</w:t>
+        <w:t xml:space="preserve"> operation is 0 if it doesn’t actually change the character.</w:t>
       </w:r>
     </w:p>
     <w:p>
@@ -1903,7 +1885,12 @@
         <w:t>'a'</w:t>
       </w:r>
       <w:r>
-        <w:t xml:space="preserve"> by inserting brackets in the string – all symbols in brackets are multiplied.</w:t>
+        <w:t xml:space="preserve"> by inserting brackets in the string – all sym</w:t>
+      </w:r>
+      <w:bookmarkStart w:id="0" w:name="_GoBack"/>
+      <w:bookmarkEnd w:id="0"/>
+      <w:r>
+        <w:t>bols in brackets are multiplied.</w:t>
       </w:r>
       <w:r>
         <w:t xml:space="preserve"> If so, print the string with the brackets inserted.</w:t>
@@ -4373,7 +4360,7 @@
         </mc:Choice>
         <mc:Fallback>
           <w:pict>
-            <v:line w14:anchorId="004521F3" id="Straight Connector 1" o:spid="_x0000_s1026" style="position:absolute;flip:y;z-index:251660288;visibility:visible;mso-wrap-style:square;mso-width-percent:0;mso-height-percent:0;mso-wrap-distance-left:9pt;mso-wrap-distance-top:0;mso-wrap-distance-right:9pt;mso-wrap-distance-bottom:0;mso-position-horizontal:absolute;mso-position-horizontal-relative:text;mso-position-vertical:absolute;mso-position-vertical-relative:text;mso-width-percent:0;mso-height-percent:0;mso-width-relative:margin;mso-height-relative:margin" from="-.35pt,11.2pt" to="520.45pt,11.2pt" o:gfxdata="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" strokecolor="#f37123" strokeweight="1pt">
+            <v:line w14:anchorId="14779102" id="Straight Connector 1" o:spid="_x0000_s1026" style="position:absolute;flip:y;z-index:251660288;visibility:visible;mso-wrap-style:square;mso-width-percent:0;mso-height-percent:0;mso-wrap-distance-left:9pt;mso-wrap-distance-top:0;mso-wrap-distance-right:9pt;mso-wrap-distance-bottom:0;mso-position-horizontal:absolute;mso-position-horizontal-relative:text;mso-position-vertical:absolute;mso-position-vertical-relative:text;mso-width-percent:0;mso-height-percent:0;mso-width-relative:margin;mso-height-relative:margin" from="-.35pt,11.2pt" to="520.45pt,11.2pt" o:gfxdata="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" strokecolor="#f37123" strokeweight="1pt">
               <v:stroke endcap="round"/>
             </v:line>
           </w:pict>
@@ -4441,7 +4428,7 @@
                                 <wp:extent cx="1360800" cy="439200"/>
                                 <wp:effectExtent l="0" t="0" r="0" b="0"/>
                                 <wp:docPr id="41" name="Picture 41" title="Software University Foundation - logo">
-                                  <a:hlinkClick xmlns:a="http://schemas.openxmlformats.org/drawingml/2006/main" r:id="rId1"/>
+                                  <a:hlinkClick xmlns:a="http://schemas.openxmlformats.org/drawingml/2006/main" r:id="rId22"/>
                                 </wp:docPr>
                                 <wp:cNvGraphicFramePr>
                                   <a:graphicFrameLocks xmlns:a="http://schemas.openxmlformats.org/drawingml/2006/main"/>
@@ -7153,7 +7140,7 @@
 </file>
 
 <file path=customXml/itemProps1.xml><?xml version="1.0" encoding="utf-8"?>
-<ds:datastoreItem xmlns:ds="http://schemas.openxmlformats.org/officeDocument/2006/customXml" ds:itemID="{3639CE1C-8F17-486F-A825-5C4822B78D22}">
+<ds:datastoreItem xmlns:ds="http://schemas.openxmlformats.org/officeDocument/2006/customXml" ds:itemID="{D2165684-28F8-49BF-950F-38A28F31F203}">
   <ds:schemaRefs>
     <ds:schemaRef ds:uri="http://schemas.openxmlformats.org/officeDocument/2006/bibliography"/>
   </ds:schemaRefs>

</xml_diff>